<commit_message>
Update Synopsis Cloudburst Aug 2023.docx
</commit_message>
<xml_diff>
--- a/reports/Synopsis Cloudburst Aug 2023.docx
+++ b/reports/Synopsis Cloudburst Aug 2023.docx
@@ -1207,7 +1207,19 @@
         <w:rPr>
           <w:rFonts w:ascii="Times New Roman" w:hAnsi="Times New Roman"/>
           <w:b/>
-          <w:sz w:val="24"/>
+          <w:sz w:val="28"/>
+          <w:szCs w:val="24"/>
+        </w:rPr>
+      </w:pPr>
+    </w:p>
+    <w:p>
+      <w:pPr>
+        <w:jc w:val="center"/>
+        <w:rPr>
+          <w:rFonts w:ascii="Times New Roman" w:hAnsi="Times New Roman"/>
+          <w:b/>
+          <w:sz w:val="28"/>
+          <w:szCs w:val="24"/>
         </w:rPr>
       </w:pPr>
     </w:p>
@@ -1238,7 +1250,6 @@
           <w:sz w:val="52"/>
           <w:szCs w:val="48"/>
         </w:rPr>
-        <w:lastRenderedPageBreak/>
         <w:t>CONTENTS</w:t>
       </w:r>
     </w:p>

</xml_diff>